<commit_message>
[MacOS Only! ]Add Packing scripts, fix folder path on MacOS, fix assess record, code cleaning
[FATAL!]Please modify tools/FileManager.py if you want to run this file in python command line. Otherwise this version of code could only work after compiled into macos .app format.
</commit_message>
<xml_diff>
--- a/File_template/中国传媒大学本科毕业论文（设计）答辩评审表-模板.docx
+++ b/File_template/中国传媒大学本科毕业论文（设计）答辩评审表-模板.docx
@@ -904,6 +904,13 @@
                 <w:sz w:val="24"/>
               </w:rPr>
             </w:pPr>
+            <w:r>
+              <w:rPr>
+                <w:rFonts w:ascii="SimSun" w:eastAsia="SimSun" w:hAnsi="SimSun" w:cs="SimSun" w:hint="eastAsia"/>
+                <w:sz w:val="24"/>
+              </w:rPr>
+              <w:t>{{one}}</w:t>
+            </w:r>
           </w:p>
         </w:tc>
       </w:tr>
@@ -1081,6 +1088,13 @@
                 <w:sz w:val="24"/>
               </w:rPr>
             </w:pPr>
+            <w:r>
+              <w:rPr>
+                <w:rFonts w:ascii="SimSun" w:eastAsia="SimSun" w:hAnsi="SimSun" w:cs="SimSun" w:hint="eastAsia"/>
+                <w:sz w:val="24"/>
+              </w:rPr>
+              <w:t>{{two}}</w:t>
+            </w:r>
           </w:p>
         </w:tc>
       </w:tr>
@@ -1226,6 +1240,13 @@
                 <w:sz w:val="24"/>
               </w:rPr>
             </w:pPr>
+            <w:r>
+              <w:rPr>
+                <w:rFonts w:ascii="SimSun" w:eastAsia="SimSun" w:hAnsi="SimSun" w:cs="SimSun" w:hint="eastAsia"/>
+                <w:sz w:val="24"/>
+              </w:rPr>
+              <w:t>{{three}}</w:t>
+            </w:r>
           </w:p>
         </w:tc>
       </w:tr>
@@ -1341,13 +1362,6 @@
                 <w:sz w:val="24"/>
               </w:rPr>
             </w:pPr>
-            <w:r>
-              <w:rPr>
-                <w:rFonts w:ascii="KaiTi" w:eastAsia="KaiTi" w:hAnsi="KaiTi" w:cs="KaiTi" w:hint="eastAsia"/>
-                <w:sz w:val="24"/>
-              </w:rPr>
-              <w:t>得分</w:t>
-            </w:r>
           </w:p>
         </w:tc>
       </w:tr>
@@ -1509,6 +1523,13 @@
                 <w:sz w:val="24"/>
               </w:rPr>
             </w:pPr>
+            <w:r>
+              <w:rPr>
+                <w:rFonts w:ascii="SimSun" w:eastAsia="SimSun" w:hAnsi="SimSun" w:cs="SimSun" w:hint="eastAsia"/>
+                <w:sz w:val="24"/>
+              </w:rPr>
+              <w:t>{{four}}</w:t>
+            </w:r>
           </w:p>
         </w:tc>
       </w:tr>
@@ -1638,6 +1659,13 @@
                 <w:sz w:val="24"/>
               </w:rPr>
             </w:pPr>
+            <w:r>
+              <w:rPr>
+                <w:rFonts w:ascii="SimSun" w:eastAsia="SimSun" w:hAnsi="SimSun" w:cs="SimSun" w:hint="eastAsia"/>
+                <w:sz w:val="24"/>
+              </w:rPr>
+              <w:t>{{five}}</w:t>
+            </w:r>
           </w:p>
         </w:tc>
       </w:tr>

</xml_diff>